<commit_message>
Update FAQ and fix language detection feature
</commit_message>
<xml_diff>
--- a/Chatbot/FAQ.docx
+++ b/Chatbot/FAQ.docx
@@ -42,10 +42,7 @@
         <w:pStyle w:val="Heading1"/>
       </w:pPr>
       <w:r>
-        <w:t>What is your story</w:t>
-      </w:r>
-      <w:r>
-        <w:t>?</w:t>
+        <w:t>What is your story?</w:t>
       </w:r>
     </w:p>
     <w:p>
@@ -53,7 +50,18 @@
         <w:t xml:space="preserve">I was created by two engineering students from the Engineering Science program at the University of Toronto. I was made as part of the </w:t>
       </w:r>
       <w:r>
-        <w:t xml:space="preserve">Microsoft Discover AI Upskilling Journey Sprint 5 of the Technical Learning Path. . . </w:t>
+        <w:t xml:space="preserve">Microsoft Discover AI Upskilling Journey Sprint 5 of the Technical Learning Path. </w:t>
+      </w:r>
+      <w:r>
+        <w:t xml:space="preserve">At University of Toronto, students have been calling for the university to </w:t>
+      </w:r>
+      <w:proofErr w:type="gramStart"/>
+      <w:r>
+        <w:t>take action</w:t>
+      </w:r>
+      <w:proofErr w:type="gramEnd"/>
+      <w:r>
+        <w:t xml:space="preserve"> and improve the access and quality of mental health resources. Realizing that this was not only an issue at the University, my creators decided to support this process by developing me to aid users to find the resources they need. That is my mission.</w:t>
       </w:r>
     </w:p>
     <w:p>
@@ -61,13 +69,7 @@
         <w:pStyle w:val="Heading1"/>
       </w:pPr>
       <w:r>
-        <w:t xml:space="preserve">What is </w:t>
-      </w:r>
-      <w:r>
-        <w:t>the next step for you</w:t>
-      </w:r>
-      <w:r>
-        <w:t>?</w:t>
+        <w:t>What is the next step for you?</w:t>
       </w:r>
     </w:p>
     <w:p>
@@ -213,6 +215,7 @@
     <w:lsdException w:name="HTML Sample" w:semiHidden="1" w:unhideWhenUsed="1"/>
     <w:lsdException w:name="HTML Typewriter" w:semiHidden="1" w:unhideWhenUsed="1"/>
     <w:lsdException w:name="HTML Variable" w:semiHidden="1" w:unhideWhenUsed="1"/>
+    <w:lsdException w:name="Normal Table" w:semiHidden="1" w:unhideWhenUsed="1"/>
     <w:lsdException w:name="annotation subject" w:semiHidden="1" w:unhideWhenUsed="1"/>
     <w:lsdException w:name="No List" w:semiHidden="1" w:unhideWhenUsed="1"/>
     <w:lsdException w:name="Outline List 1" w:semiHidden="1" w:unhideWhenUsed="1"/>
@@ -259,8 +262,10 @@
     <w:lsdException w:name="Table Subtle 2" w:semiHidden="1" w:unhideWhenUsed="1"/>
     <w:lsdException w:name="Table Web 1" w:semiHidden="1" w:unhideWhenUsed="1"/>
     <w:lsdException w:name="Table Web 2" w:semiHidden="1" w:unhideWhenUsed="1"/>
+    <w:lsdException w:name="Table Web 3" w:semiHidden="1" w:unhideWhenUsed="1"/>
     <w:lsdException w:name="Balloon Text" w:semiHidden="1" w:unhideWhenUsed="1"/>
     <w:lsdException w:name="Table Grid" w:uiPriority="59"/>
+    <w:lsdException w:name="Table Theme" w:semiHidden="1" w:unhideWhenUsed="1"/>
     <w:lsdException w:name="Placeholder Text" w:semiHidden="1"/>
     <w:lsdException w:name="No Spacing" w:uiPriority="1" w:qFormat="1"/>
     <w:lsdException w:name="Light Shading" w:uiPriority="60"/>

</xml_diff>

<commit_message>
Fix various issues (debug statements still there) - Fix the more info dialog portion to work - Changed 24/7 to 24//7
</commit_message>
<xml_diff>
--- a/Chatbot/FAQ.docx
+++ b/Chatbot/FAQ.docx
@@ -75,6 +75,17 @@
     <w:p>
       <w:r>
         <w:t>I am merely a prototype, hoping to show what a mental health bot could look like. There are many future developments. For example, more care and research will be needed to ensure what I say to the users are culturally and situationally sensitive.</w:t>
+      </w:r>
+      <w:r>
+        <w:t xml:space="preserve"> Currently, I </w:t>
+      </w:r>
+      <w:proofErr w:type="gramStart"/>
+      <w:r>
+        <w:t>don’t</w:t>
+      </w:r>
+      <w:proofErr w:type="gramEnd"/>
+      <w:r>
+        <w:t xml:space="preserve"> always say things that I should (sorry about that).</w:t>
       </w:r>
       <w:r>
         <w:t xml:space="preserve"> Another way I can improve myself is to be more fluent in other languages. I can currently only detect Chinese and French; in the future, I hope to be able to converse in not only those two languages, but also in many other languages so that I am as accessible as possible.</w:t>

</xml_diff>